<commit_message>
Update auto. prepro documentation.
</commit_message>
<xml_diff>
--- a/measurements/summary/2023-12-02/2023-12-02-measurement-documentation.docx
+++ b/measurements/summary/2023-12-02/2023-12-02-measurement-documentation.docx
@@ -3454,140 +3454,6 @@
               <w:rPr>
                 <w:sz w:val="18"/>
               </w:rPr>
-              <w:t>nn</w:t>
-            </w:r>
-          </w:p>
-        </w:tc>
-        <w:tc>
-          <w:tcPr>
-            <w:tcW w:type="dxa" w:w="1805"/>
-          </w:tcPr>
-          <w:p>
-            <w:r>
-              <w:rPr>
-                <w:sz w:val="18"/>
-              </w:rPr>
-              <w:t>0.92443</w:t>
-            </w:r>
-          </w:p>
-        </w:tc>
-        <w:tc>
-          <w:tcPr>
-            <w:tcW w:type="dxa" w:w="1805"/>
-          </w:tcPr>
-          <w:p>
-            <w:r>
-              <w:rPr>
-                <w:sz w:val="18"/>
-              </w:rPr>
-              <w:t>0.835342</w:t>
-            </w:r>
-          </w:p>
-        </w:tc>
-        <w:tc>
-          <w:tcPr>
-            <w:tcW w:type="dxa" w:w="1805"/>
-          </w:tcPr>
-          <w:p>
-            <w:r>
-              <w:rPr>
-                <w:sz w:val="18"/>
-              </w:rPr>
-              <w:t>0.883908</w:t>
-            </w:r>
-          </w:p>
-        </w:tc>
-        <w:tc>
-          <w:tcPr>
-            <w:tcW w:type="dxa" w:w="1805"/>
-          </w:tcPr>
-          <w:p>
-            <w:r>
-              <w:rPr>
-                <w:sz w:val="18"/>
-              </w:rPr>
-              <w:t>0.886534</w:t>
-            </w:r>
-          </w:p>
-        </w:tc>
-      </w:tr>
-      <w:tr>
-        <w:tc>
-          <w:tcPr>
-            <w:tcW w:type="dxa" w:w="1805"/>
-          </w:tcPr>
-          <w:p>
-            <w:r>
-              <w:rPr>
-                <w:sz w:val="18"/>
-              </w:rPr>
-              <w:t>manual</w:t>
-            </w:r>
-          </w:p>
-        </w:tc>
-        <w:tc>
-          <w:tcPr>
-            <w:tcW w:type="dxa" w:w="1805"/>
-          </w:tcPr>
-          <w:p>
-            <w:r>
-              <w:rPr>
-                <w:sz w:val="18"/>
-              </w:rPr>
-              <w:t>0.858418</w:t>
-            </w:r>
-          </w:p>
-        </w:tc>
-        <w:tc>
-          <w:tcPr>
-            <w:tcW w:type="dxa" w:w="1805"/>
-          </w:tcPr>
-          <w:p>
-            <w:r>
-              <w:rPr>
-                <w:sz w:val="18"/>
-              </w:rPr>
-              <w:t>0.80213</w:t>
-            </w:r>
-          </w:p>
-        </w:tc>
-        <w:tc>
-          <w:tcPr>
-            <w:tcW w:type="dxa" w:w="1805"/>
-          </w:tcPr>
-          <w:p>
-            <w:r>
-              <w:rPr>
-                <w:sz w:val="18"/>
-              </w:rPr>
-              <w:t>0.848304</w:t>
-            </w:r>
-          </w:p>
-        </w:tc>
-        <w:tc>
-          <w:tcPr>
-            <w:tcW w:type="dxa" w:w="1805"/>
-          </w:tcPr>
-          <w:p>
-            <w:r>
-              <w:rPr>
-                <w:sz w:val="18"/>
-              </w:rPr>
-              <w:t>0.871838</w:t>
-            </w:r>
-          </w:p>
-        </w:tc>
-      </w:tr>
-      <w:tr>
-        <w:tc>
-          <w:tcPr>
-            <w:tcW w:type="dxa" w:w="1805"/>
-          </w:tcPr>
-          <w:p>
-            <w:r>
-              <w:rPr>
-                <w:sz w:val="18"/>
-              </w:rPr>
               <w:t>autosklearn</w:t>
             </w:r>
           </w:p>
@@ -4044,62 +3910,6 @@
                 <w:sz w:val="18"/>
               </w:rPr>
               <w:t>0.02629634</w:t>
-            </w:r>
-          </w:p>
-        </w:tc>
-      </w:tr>
-      <w:tr>
-        <w:tc>
-          <w:tcPr>
-            <w:tcW w:type="dxa" w:w="4513"/>
-          </w:tcPr>
-          <w:p>
-            <w:r>
-              <w:rPr>
-                <w:sz w:val="18"/>
-              </w:rPr>
-              <w:t>manual</w:t>
-            </w:r>
-          </w:p>
-        </w:tc>
-        <w:tc>
-          <w:tcPr>
-            <w:tcW w:type="dxa" w:w="4513"/>
-          </w:tcPr>
-          <w:p>
-            <w:r>
-              <w:rPr>
-                <w:sz w:val="18"/>
-              </w:rPr>
-              <w:t>0.0120105</w:t>
-            </w:r>
-          </w:p>
-        </w:tc>
-      </w:tr>
-      <w:tr>
-        <w:tc>
-          <w:tcPr>
-            <w:tcW w:type="dxa" w:w="4513"/>
-          </w:tcPr>
-          <w:p>
-            <w:r>
-              <w:rPr>
-                <w:sz w:val="18"/>
-              </w:rPr>
-              <w:t>nn</w:t>
-            </w:r>
-          </w:p>
-        </w:tc>
-        <w:tc>
-          <w:tcPr>
-            <w:tcW w:type="dxa" w:w="4513"/>
-          </w:tcPr>
-          <w:p>
-            <w:r>
-              <w:rPr>
-                <w:sz w:val="18"/>
-              </w:rPr>
-              <w:t>0.00671851</w:t>
             </w:r>
           </w:p>
         </w:tc>
@@ -4317,62 +4127,6 @@
           </w:p>
         </w:tc>
       </w:tr>
-      <w:tr>
-        <w:tc>
-          <w:tcPr>
-            <w:tcW w:type="dxa" w:w="4513"/>
-          </w:tcPr>
-          <w:p>
-            <w:r>
-              <w:rPr>
-                <w:sz w:val="18"/>
-              </w:rPr>
-              <w:t>manual</w:t>
-            </w:r>
-          </w:p>
-        </w:tc>
-        <w:tc>
-          <w:tcPr>
-            <w:tcW w:type="dxa" w:w="4513"/>
-          </w:tcPr>
-          <w:p>
-            <w:r>
-              <w:rPr>
-                <w:sz w:val="18"/>
-              </w:rPr>
-              <w:t>7.28171135</w:t>
-            </w:r>
-          </w:p>
-        </w:tc>
-      </w:tr>
-      <w:tr>
-        <w:tc>
-          <w:tcPr>
-            <w:tcW w:type="dxa" w:w="4513"/>
-          </w:tcPr>
-          <w:p>
-            <w:r>
-              <w:rPr>
-                <w:sz w:val="18"/>
-              </w:rPr>
-              <w:t>nn</w:t>
-            </w:r>
-          </w:p>
-        </w:tc>
-        <w:tc>
-          <w:tcPr>
-            <w:tcW w:type="dxa" w:w="4513"/>
-          </w:tcPr>
-          <w:p>
-            <w:r>
-              <w:rPr>
-                <w:sz w:val="18"/>
-              </w:rPr>
-              <w:t>354.01595496</w:t>
-            </w:r>
-          </w:p>
-        </w:tc>
-      </w:tr>
     </w:tbl>
     <w:p>
       <w:pPr>
@@ -4533,62 +4287,6 @@
                 <w:sz w:val="18"/>
               </w:rPr>
               <w:t>3.86661e-06</w:t>
-            </w:r>
-          </w:p>
-        </w:tc>
-      </w:tr>
-      <w:tr>
-        <w:tc>
-          <w:tcPr>
-            <w:tcW w:type="dxa" w:w="4513"/>
-          </w:tcPr>
-          <w:p>
-            <w:r>
-              <w:rPr>
-                <w:sz w:val="18"/>
-              </w:rPr>
-              <w:t>manual</w:t>
-            </w:r>
-          </w:p>
-        </w:tc>
-        <w:tc>
-          <w:tcPr>
-            <w:tcW w:type="dxa" w:w="4513"/>
-          </w:tcPr>
-          <w:p>
-            <w:r>
-              <w:rPr>
-                <w:sz w:val="18"/>
-              </w:rPr>
-              <w:t>4.3666e-07</w:t>
-            </w:r>
-          </w:p>
-        </w:tc>
-      </w:tr>
-      <w:tr>
-        <w:tc>
-          <w:tcPr>
-            <w:tcW w:type="dxa" w:w="4513"/>
-          </w:tcPr>
-          <w:p>
-            <w:r>
-              <w:rPr>
-                <w:sz w:val="18"/>
-              </w:rPr>
-              <w:t>nn</w:t>
-            </w:r>
-          </w:p>
-        </w:tc>
-        <w:tc>
-          <w:tcPr>
-            <w:tcW w:type="dxa" w:w="4513"/>
-          </w:tcPr>
-          <w:p>
-            <w:r>
-              <w:rPr>
-                <w:sz w:val="18"/>
-              </w:rPr>
-              <w:t>8.4098e-08</w:t>
             </w:r>
           </w:p>
         </w:tc>

</xml_diff>